<commit_message>
Changes made to the thesis four chapters
</commit_message>
<xml_diff>
--- a/Documentation/iAutoRental thesis FOUR CHAPTERS.docx
+++ b/Documentation/iAutoRental thesis FOUR CHAPTERS.docx
@@ -2461,8 +2461,10 @@
     <w:sdt>
       <w:sdtPr>
         <w:rPr>
-          <w:rFonts w:eastAsia="Times New Roman" w:cs="Times New Roman"/>
+          <w:rFonts w:ascii="Times New Roman" w:eastAsia="Times New Roman" w:hAnsi="Times New Roman" w:cs="Times New Roman"/>
           <w:color w:val="auto"/>
+          <w:sz w:val="20"/>
+          <w:szCs w:val="20"/>
         </w:rPr>
         <w:id w:val="-2089141693"/>
         <w:docPartObj>
@@ -2472,7 +2474,6 @@
       </w:sdtPr>
       <w:sdtEndPr>
         <w:rPr>
-          <w:rFonts w:ascii="Times New Roman" w:hAnsi="Times New Roman"/>
           <w:b/>
           <w:bCs/>
           <w:noProof/>
@@ -7717,8 +7718,6 @@
                             </w:r>
                             <w:r>
                               <w:softHyphen/>
-                            </w:r>
-                            <w:r>
                               <w:t xml:space="preserve">TER 1: </w:t>
                             </w:r>
                           </w:p>
@@ -7776,8 +7775,6 @@
                       </w:r>
                       <w:r>
                         <w:softHyphen/>
-                      </w:r>
-                      <w:r>
                         <w:t xml:space="preserve">TER 1: </w:t>
                       </w:r>
                     </w:p>
@@ -8557,7 +8554,7 @@
           </mc:Choice>
           <mc:Fallback>
             <w:pict>
-              <v:rect w14:anchorId="60A8D57F" id="Rectangle 14" o:spid="_x0000_s1026" alt="solutionArchitecture" style="position:absolute;margin-left:-14.3pt;margin-top:195.55pt;width:528pt;height:310.4pt;z-index:-251620864;visibility:visible;mso-wrap-style:square;mso-width-percent:0;mso-height-percent:0;mso-wrap-distance-left:9pt;mso-wrap-distance-top:0;mso-wrap-distance-right:9pt;mso-wrap-distance-bottom:0;mso-position-horizontal:absolute;mso-position-horizontal-relative:text;mso-position-vertical:absolute;mso-position-vertical-relative:text;mso-width-percent:0;mso-height-percent:0;mso-width-relative:page;mso-height-relative:page;v-text-anchor:top" o:gfxdata="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">
+              <v:rect w14:anchorId="562EB14D" id="Rectangle 14" o:spid="_x0000_s1026" alt="solutionArchitecture" style="position:absolute;margin-left:-14.3pt;margin-top:195.55pt;width:528pt;height:310.4pt;z-index:-251620864;visibility:visible;mso-wrap-style:square;mso-width-percent:0;mso-height-percent:0;mso-wrap-distance-left:9pt;mso-wrap-distance-top:0;mso-wrap-distance-right:9pt;mso-wrap-distance-bottom:0;mso-position-horizontal:absolute;mso-position-horizontal-relative:text;mso-position-vertical:absolute;mso-position-vertical-relative:text;mso-width-percent:0;mso-height-percent:0;mso-width-relative:page;mso-height-relative:page;v-text-anchor:top" o:gfxdata="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">
                 <v:fill r:id="rId13" o:title="solutionArchitecture" recolor="t" type="frame"/>
                 <w10:wrap type="tight"/>
               </v:rect>
@@ -8610,7 +8607,23 @@
           <w:sz w:val="24"/>
           <w:szCs w:val="24"/>
         </w:rPr>
-        <w:t>Given the historical development and current challenges facing car rental companies, this project aims to streamline processes by developing an effective and efficient car rental system. Inspired by the technological advancements adopted by developed countries to enhance customer experiences, our goal is to alleviate existing issues and constraints in similar systems. By addressing problems such as the lack of transaction history, difficulty in tracking customers and clients, and keeping businesses up to date, we aim to provide a solution that offers convenience and comfort to users. Through this web service, individuals will no longer need to physically visit rental locations for their next journey, marking a significant improvement over existing systems</w:t>
+        <w:t xml:space="preserve">Given the historical development and current challenges facing car rental companies, this project aims to streamline processes by developing an effective and efficient car rental system. Inspired by the technological advancements adopted by developed countries to enhance customer experiences, our goal is to alleviate existing issues and constraints in similar systems. By addressing problems such as the lack of transaction history, difficulty in tracking customers and clients, and keeping businesses up to date, we aim to provide a solution that offers </w:t>
+      </w:r>
+      <w:bookmarkStart w:id="21" w:name="_GoBack"/>
+      <w:r>
+        <w:rPr>
+          <w:sz w:val="24"/>
+          <w:szCs w:val="24"/>
+        </w:rPr>
+        <w:t>convenience and comfort to users</w:t>
+      </w:r>
+      <w:bookmarkEnd w:id="21"/>
+      <w:r>
+        <w:rPr>
+          <w:sz w:val="24"/>
+          <w:szCs w:val="24"/>
+        </w:rPr>
+        <w:t>. Through this web service, individuals will no longer need to physically visit rental locations for their next journey, marking a significant improvement over existing systems</w:t>
       </w:r>
       <w:r>
         <w:rPr>
@@ -8624,11 +8637,11 @@
       <w:pPr>
         <w:pStyle w:val="Heading1"/>
       </w:pPr>
-      <w:bookmarkStart w:id="21" w:name="_Toc100880783"/>
+      <w:bookmarkStart w:id="22" w:name="_Toc100880783"/>
       <w:r>
         <w:t>SCOPE OF THE PROJECT</w:t>
       </w:r>
-      <w:bookmarkEnd w:id="21"/>
+      <w:bookmarkEnd w:id="22"/>
     </w:p>
     <w:p>
       <w:pPr>
@@ -8647,7 +8660,7 @@
         </w:rPr>
         <w:tab/>
       </w:r>
-      <w:bookmarkStart w:id="22" w:name="_Toc26983657"/>
+      <w:bookmarkStart w:id="23" w:name="_Toc26983657"/>
       <w:r>
         <w:rPr>
           <w:rFonts w:asciiTheme="majorBidi" w:hAnsiTheme="majorBidi" w:cstheme="majorBidi"/>
@@ -8811,7 +8824,7 @@
       <w:pPr>
         <w:pStyle w:val="Title"/>
       </w:pPr>
-      <w:bookmarkStart w:id="23" w:name="_Toc100880784"/>
+      <w:bookmarkStart w:id="24" w:name="_Toc100880784"/>
       <w:r>
         <w:t xml:space="preserve">CHAPTER 2: </w:t>
       </w:r>
@@ -8823,7 +8836,7 @@
       <w:r>
         <w:t>BACKGROUND / LITERATURE</w:t>
       </w:r>
-      <w:bookmarkEnd w:id="23"/>
+      <w:bookmarkEnd w:id="24"/>
     </w:p>
     <w:p>
       <w:pPr>
@@ -8848,7 +8861,7 @@
       <w:pPr>
         <w:pStyle w:val="Heading1"/>
       </w:pPr>
-      <w:bookmarkStart w:id="24" w:name="_Toc100880785"/>
+      <w:bookmarkStart w:id="25" w:name="_Toc100880785"/>
       <w:r>
         <w:rPr>
           <w:rStyle w:val="Strong"/>
@@ -8858,7 +8871,7 @@
         <w:lastRenderedPageBreak/>
         <w:t>EXECUTIVE SUMMARY</w:t>
       </w:r>
-      <w:bookmarkEnd w:id="24"/>
+      <w:bookmarkEnd w:id="25"/>
     </w:p>
     <w:p>
       <w:pPr>
@@ -8892,7 +8905,7 @@
       <w:pPr>
         <w:pStyle w:val="Heading1"/>
       </w:pPr>
-      <w:bookmarkStart w:id="25" w:name="_Toc100880786"/>
+      <w:bookmarkStart w:id="26" w:name="_Toc100880786"/>
       <w:r>
         <w:rPr>
           <w:rStyle w:val="Strong"/>
@@ -8901,7 +8914,7 @@
         </w:rPr>
         <w:t>INTRODUCTION</w:t>
       </w:r>
-      <w:bookmarkEnd w:id="25"/>
+      <w:bookmarkEnd w:id="26"/>
     </w:p>
     <w:p>
       <w:pPr>
@@ -8929,7 +8942,7 @@
           <w:b/>
         </w:rPr>
       </w:pPr>
-      <w:bookmarkStart w:id="26" w:name="_Toc100880787"/>
+      <w:bookmarkStart w:id="27" w:name="_Toc100880787"/>
       <w:r>
         <w:rPr>
           <w:rStyle w:val="Strong"/>
@@ -8937,7 +8950,7 @@
         </w:rPr>
         <w:t>SIMILAR EXISTING SOFTWARE APPLICATIONS</w:t>
       </w:r>
-      <w:bookmarkEnd w:id="26"/>
+      <w:bookmarkEnd w:id="27"/>
     </w:p>
     <w:p>
       <w:pPr>
@@ -9068,7 +9081,7 @@
           <w:szCs w:val="28"/>
         </w:rPr>
       </w:pPr>
-      <w:bookmarkStart w:id="27" w:name="_Toc100880788"/>
+      <w:bookmarkStart w:id="28" w:name="_Toc100880788"/>
       <w:r>
         <w:rPr>
           <w:rStyle w:val="Strong"/>
@@ -9078,7 +9091,7 @@
         <w:lastRenderedPageBreak/>
         <w:t>PROBLEMS WITH EXISTING SOFTWARE</w:t>
       </w:r>
-      <w:bookmarkEnd w:id="27"/>
+      <w:bookmarkEnd w:id="28"/>
       <w:r>
         <w:rPr>
           <w:rStyle w:val="Strong"/>
@@ -9135,7 +9148,7 @@
           <w:b/>
         </w:rPr>
       </w:pPr>
-      <w:bookmarkStart w:id="28" w:name="_Toc100880789"/>
+      <w:bookmarkStart w:id="29" w:name="_Toc100880789"/>
       <w:r>
         <w:rPr>
           <w:rStyle w:val="Strong"/>
@@ -9143,7 +9156,7 @@
         </w:rPr>
         <w:t>PROPOSED SOLUTION FOR PROBLEMS</w:t>
       </w:r>
-      <w:bookmarkEnd w:id="28"/>
+      <w:bookmarkEnd w:id="29"/>
     </w:p>
     <w:p>
       <w:pPr>
@@ -9168,7 +9181,7 @@
       <w:pPr>
         <w:pStyle w:val="Heading1"/>
       </w:pPr>
-      <w:bookmarkStart w:id="29" w:name="_Toc100880790"/>
+      <w:bookmarkStart w:id="30" w:name="_Toc100880790"/>
       <w:r>
         <w:rPr>
           <w:rStyle w:val="Strong"/>
@@ -9177,7 +9190,7 @@
         </w:rPr>
         <w:t>CONCLUSION</w:t>
       </w:r>
-      <w:bookmarkEnd w:id="29"/>
+      <w:bookmarkEnd w:id="30"/>
       <w:r>
         <w:rPr>
           <w:rStyle w:val="Strong"/>
@@ -9415,7 +9428,7 @@
           <w:sz w:val="24"/>
         </w:rPr>
       </w:pPr>
-      <w:bookmarkStart w:id="30" w:name="_Toc100880791"/>
+      <w:bookmarkStart w:id="31" w:name="_Toc100880791"/>
       <w:r>
         <w:rPr>
           <w:szCs w:val="28"/>
@@ -9426,7 +9439,7 @@
       <w:r>
         <w:t>Software development life cycle:</w:t>
       </w:r>
-      <w:bookmarkEnd w:id="30"/>
+      <w:bookmarkEnd w:id="31"/>
     </w:p>
     <w:p>
       <w:pPr>
@@ -9857,12 +9870,12 @@
           <w:szCs w:val="22"/>
         </w:rPr>
       </w:pPr>
-      <w:bookmarkStart w:id="31" w:name="_Toc100880792"/>
+      <w:bookmarkStart w:id="32" w:name="_Toc100880792"/>
       <w:r>
         <w:lastRenderedPageBreak/>
         <w:t>AGILE development model:</w:t>
       </w:r>
-      <w:bookmarkEnd w:id="31"/>
+      <w:bookmarkEnd w:id="32"/>
     </w:p>
     <w:p>
       <w:pPr>
@@ -10320,8 +10333,8 @@
       <w:pPr>
         <w:pStyle w:val="Title"/>
       </w:pPr>
-      <w:bookmarkStart w:id="32" w:name="_Toc84095548"/>
-      <w:bookmarkEnd w:id="32"/>
+      <w:bookmarkStart w:id="33" w:name="_Toc84095548"/>
+      <w:bookmarkEnd w:id="33"/>
     </w:p>
     <w:p>
       <w:pPr>
@@ -10418,12 +10431,12 @@
       <w:pPr>
         <w:pStyle w:val="Title"/>
       </w:pPr>
-      <w:bookmarkStart w:id="33" w:name="_Toc100880793"/>
+      <w:bookmarkStart w:id="34" w:name="_Toc100880793"/>
       <w:r>
         <w:t>CHAPTER 3: REQUIREMENTS</w:t>
       </w:r>
-      <w:bookmarkEnd w:id="22"/>
-      <w:bookmarkEnd w:id="33"/>
+      <w:bookmarkEnd w:id="23"/>
+      <w:bookmarkEnd w:id="34"/>
     </w:p>
     <w:p>
       <w:pPr>
@@ -10448,7 +10461,7 @@
       <w:pPr>
         <w:pStyle w:val="Heading1"/>
       </w:pPr>
-      <w:bookmarkStart w:id="34" w:name="_Toc100880794"/>
+      <w:bookmarkStart w:id="35" w:name="_Toc100880794"/>
       <w:r>
         <w:rPr>
           <w:rStyle w:val="Strong"/>
@@ -10457,7 +10470,7 @@
         <w:lastRenderedPageBreak/>
         <w:t>REQUIREMENTS GATHERING</w:t>
       </w:r>
-      <w:bookmarkEnd w:id="34"/>
+      <w:bookmarkEnd w:id="35"/>
     </w:p>
     <w:p>
       <w:pPr>
@@ -10513,7 +10526,7 @@
       <w:pPr>
         <w:pStyle w:val="Heading2"/>
       </w:pPr>
-      <w:bookmarkStart w:id="35" w:name="_Toc100880795"/>
+      <w:bookmarkStart w:id="36" w:name="_Toc100880795"/>
       <w:r>
         <w:rPr>
           <w:rStyle w:val="Strong"/>
@@ -10529,7 +10542,7 @@
         </w:rPr>
         <w:t xml:space="preserve"> REQUIREMENTS</w:t>
       </w:r>
-      <w:bookmarkEnd w:id="35"/>
+      <w:bookmarkEnd w:id="36"/>
     </w:p>
     <w:p>
       <w:pPr>
@@ -10574,7 +10587,7 @@
       <w:pPr>
         <w:pStyle w:val="Heading3"/>
       </w:pPr>
-      <w:bookmarkStart w:id="36" w:name="_Toc100880796"/>
+      <w:bookmarkStart w:id="37" w:name="_Toc100880796"/>
       <w:r>
         <w:t>Content (</w:t>
       </w:r>
@@ -10587,7 +10600,7 @@
       <w:r>
         <w:t>registered by admin</w:t>
       </w:r>
-      <w:bookmarkEnd w:id="36"/>
+      <w:bookmarkEnd w:id="37"/>
     </w:p>
     <w:p>
       <w:pPr>
@@ -10653,11 +10666,11 @@
       <w:pPr>
         <w:pStyle w:val="Heading3"/>
       </w:pPr>
-      <w:bookmarkStart w:id="37" w:name="_Toc100880797"/>
+      <w:bookmarkStart w:id="38" w:name="_Toc100880797"/>
       <w:r>
         <w:t>Operations performed by each screen</w:t>
       </w:r>
-      <w:bookmarkEnd w:id="37"/>
+      <w:bookmarkEnd w:id="38"/>
     </w:p>
     <w:p>
       <w:pPr>
@@ -10709,12 +10722,12 @@
       <w:pPr>
         <w:pStyle w:val="Heading3"/>
       </w:pPr>
-      <w:bookmarkStart w:id="38" w:name="_Toc100880798"/>
+      <w:bookmarkStart w:id="39" w:name="_Toc100880798"/>
       <w:r>
         <w:lastRenderedPageBreak/>
         <w:t>Content approval and workflow process</w:t>
       </w:r>
-      <w:bookmarkEnd w:id="38"/>
+      <w:bookmarkEnd w:id="39"/>
     </w:p>
     <w:p>
       <w:pPr>
@@ -10864,7 +10877,7 @@
       <w:pPr>
         <w:pStyle w:val="Heading2"/>
       </w:pPr>
-      <w:bookmarkStart w:id="39" w:name="_Toc100880799"/>
+      <w:bookmarkStart w:id="40" w:name="_Toc100880799"/>
       <w:r>
         <w:rPr>
           <w:rStyle w:val="Strong"/>
@@ -10873,7 +10886,7 @@
         </w:rPr>
         <w:t>NON-FUNCTIONAL REQUIREMENTS</w:t>
       </w:r>
-      <w:bookmarkEnd w:id="39"/>
+      <w:bookmarkEnd w:id="40"/>
     </w:p>
     <w:p>
       <w:pPr>
@@ -10915,14 +10928,14 @@
           <w:numId w:val="43"/>
         </w:numPr>
       </w:pPr>
-      <w:bookmarkStart w:id="40" w:name="_Toc100880800"/>
+      <w:bookmarkStart w:id="41" w:name="_Toc100880800"/>
       <w:r>
         <w:t>System</w:t>
       </w:r>
       <w:r>
         <w:t xml:space="preserve"> Performance</w:t>
       </w:r>
-      <w:bookmarkEnd w:id="40"/>
+      <w:bookmarkEnd w:id="41"/>
     </w:p>
     <w:p>
       <w:pPr>
@@ -10946,11 +10959,11 @@
       <w:pPr>
         <w:pStyle w:val="Heading3"/>
       </w:pPr>
-      <w:bookmarkStart w:id="41" w:name="_Toc100880801"/>
+      <w:bookmarkStart w:id="42" w:name="_Toc100880801"/>
       <w:r>
         <w:t>Scalability</w:t>
       </w:r>
-      <w:bookmarkEnd w:id="41"/>
+      <w:bookmarkEnd w:id="42"/>
     </w:p>
     <w:p>
       <w:pPr>
@@ -11037,12 +11050,12 @@
       <w:pPr>
         <w:pStyle w:val="Heading3"/>
       </w:pPr>
-      <w:bookmarkStart w:id="42" w:name="_Toc100880802"/>
+      <w:bookmarkStart w:id="43" w:name="_Toc100880802"/>
       <w:r>
         <w:lastRenderedPageBreak/>
         <w:t>Availability</w:t>
       </w:r>
-      <w:bookmarkEnd w:id="42"/>
+      <w:bookmarkEnd w:id="43"/>
     </w:p>
     <w:p>
       <w:pPr>
@@ -11066,11 +11079,11 @@
       <w:pPr>
         <w:pStyle w:val="Heading3"/>
       </w:pPr>
-      <w:bookmarkStart w:id="43" w:name="_Toc100880803"/>
+      <w:bookmarkStart w:id="44" w:name="_Toc100880803"/>
       <w:r>
         <w:t>Security</w:t>
       </w:r>
-      <w:bookmarkEnd w:id="43"/>
+      <w:bookmarkEnd w:id="44"/>
     </w:p>
     <w:p>
       <w:pPr>
@@ -11094,11 +11107,11 @@
       <w:pPr>
         <w:pStyle w:val="Heading3"/>
       </w:pPr>
-      <w:bookmarkStart w:id="44" w:name="_Toc100880804"/>
+      <w:bookmarkStart w:id="45" w:name="_Toc100880804"/>
       <w:r>
         <w:t>User-friendly Interface</w:t>
       </w:r>
-      <w:bookmarkEnd w:id="44"/>
+      <w:bookmarkEnd w:id="45"/>
     </w:p>
     <w:p>
       <w:pPr>
@@ -11122,7 +11135,7 @@
       <w:pPr>
         <w:pStyle w:val="Heading1"/>
       </w:pPr>
-      <w:bookmarkStart w:id="45" w:name="_Toc100880805"/>
+      <w:bookmarkStart w:id="46" w:name="_Toc100880805"/>
       <w:r>
         <w:rPr>
           <w:rStyle w:val="Strong"/>
@@ -11130,7 +11143,7 @@
         </w:rPr>
         <w:t>METHODS OF REQUIREMENTS GATHERING</w:t>
       </w:r>
-      <w:bookmarkEnd w:id="45"/>
+      <w:bookmarkEnd w:id="46"/>
     </w:p>
     <w:p>
       <w:pPr>
@@ -11158,11 +11171,11 @@
           <w:numId w:val="44"/>
         </w:numPr>
       </w:pPr>
-      <w:bookmarkStart w:id="46" w:name="_Toc100880806"/>
+      <w:bookmarkStart w:id="47" w:name="_Toc100880806"/>
       <w:r>
         <w:t>Interviews</w:t>
       </w:r>
-      <w:bookmarkEnd w:id="46"/>
+      <w:bookmarkEnd w:id="47"/>
     </w:p>
     <w:p>
       <w:pPr>
@@ -11194,11 +11207,11 @@
       <w:pPr>
         <w:pStyle w:val="Heading2"/>
       </w:pPr>
-      <w:bookmarkStart w:id="47" w:name="_Toc100880807"/>
+      <w:bookmarkStart w:id="48" w:name="_Toc100880807"/>
       <w:r>
         <w:t>Surveys</w:t>
       </w:r>
-      <w:bookmarkEnd w:id="47"/>
+      <w:bookmarkEnd w:id="48"/>
     </w:p>
     <w:p>
       <w:pPr>
@@ -11222,11 +11235,11 @@
       <w:pPr>
         <w:pStyle w:val="Heading2"/>
       </w:pPr>
-      <w:bookmarkStart w:id="48" w:name="_Toc100880808"/>
+      <w:bookmarkStart w:id="49" w:name="_Toc100880808"/>
       <w:r>
         <w:t>Questionnaires</w:t>
       </w:r>
-      <w:bookmarkEnd w:id="48"/>
+      <w:bookmarkEnd w:id="49"/>
     </w:p>
     <w:p>
       <w:pPr>
@@ -11250,11 +11263,11 @@
       <w:pPr>
         <w:pStyle w:val="Heading2"/>
       </w:pPr>
-      <w:bookmarkStart w:id="49" w:name="_Toc100880809"/>
+      <w:bookmarkStart w:id="50" w:name="_Toc100880809"/>
       <w:r>
         <w:t>Brainstorming</w:t>
       </w:r>
-      <w:bookmarkEnd w:id="49"/>
+      <w:bookmarkEnd w:id="50"/>
     </w:p>
     <w:p>
       <w:pPr>
@@ -11278,11 +11291,11 @@
       <w:pPr>
         <w:pStyle w:val="Heading2"/>
       </w:pPr>
-      <w:bookmarkStart w:id="50" w:name="_Toc100880810"/>
+      <w:bookmarkStart w:id="51" w:name="_Toc100880810"/>
       <w:r>
         <w:t>Prototyping</w:t>
       </w:r>
-      <w:bookmarkEnd w:id="50"/>
+      <w:bookmarkEnd w:id="51"/>
     </w:p>
     <w:p>
       <w:pPr>
@@ -11301,7 +11314,7 @@
         </w:rPr>
         <w:t xml:space="preserve">Prototyping refers to making a prototype (not the actual system) of the system so that it will not be the actual system but will look like it and will help you understand </w:t>
       </w:r>
-      <w:bookmarkStart w:id="51" w:name="_Toc26983658"/>
+      <w:bookmarkStart w:id="52" w:name="_Toc26983658"/>
       <w:r>
         <w:rPr>
           <w:rFonts w:asciiTheme="majorBidi" w:hAnsiTheme="majorBidi" w:cstheme="majorBidi"/>
@@ -11391,12 +11404,12 @@
       <w:pPr>
         <w:pStyle w:val="Title"/>
       </w:pPr>
-      <w:bookmarkStart w:id="52" w:name="_Toc100880811"/>
+      <w:bookmarkStart w:id="53" w:name="_Toc100880811"/>
       <w:r>
         <w:t>CHAPTER 4: DESIGN AND ANALYSIS</w:t>
       </w:r>
-      <w:bookmarkEnd w:id="51"/>
       <w:bookmarkEnd w:id="52"/>
+      <w:bookmarkEnd w:id="53"/>
     </w:p>
     <w:p>
       <w:pPr>
@@ -11421,7 +11434,7 @@
       <w:pPr>
         <w:pStyle w:val="Heading1"/>
       </w:pPr>
-      <w:bookmarkStart w:id="53" w:name="_Toc100880812"/>
+      <w:bookmarkStart w:id="54" w:name="_Toc100880812"/>
       <w:r>
         <w:rPr>
           <w:rStyle w:val="Strong"/>
@@ -11430,7 +11443,7 @@
         <w:lastRenderedPageBreak/>
         <w:t>DESIGN PHASE</w:t>
       </w:r>
-      <w:bookmarkEnd w:id="53"/>
+      <w:bookmarkEnd w:id="54"/>
     </w:p>
     <w:p>
       <w:pPr>
@@ -11472,14 +11485,14 @@
           <w:numId w:val="45"/>
         </w:numPr>
       </w:pPr>
-      <w:bookmarkStart w:id="54" w:name="_Toc100880813"/>
+      <w:bookmarkStart w:id="55" w:name="_Toc100880813"/>
       <w:r>
         <w:t>Components</w:t>
       </w:r>
       <w:r>
         <w:t xml:space="preserve"> involve</w:t>
       </w:r>
-      <w:bookmarkEnd w:id="54"/>
+      <w:bookmarkEnd w:id="55"/>
     </w:p>
     <w:p>
       <w:pPr>
@@ -11503,11 +11516,11 @@
       <w:pPr>
         <w:pStyle w:val="Heading2"/>
       </w:pPr>
-      <w:bookmarkStart w:id="55" w:name="_Toc100880814"/>
+      <w:bookmarkStart w:id="56" w:name="_Toc100880814"/>
       <w:r>
         <w:t>Third-party packages</w:t>
       </w:r>
-      <w:bookmarkEnd w:id="55"/>
+      <w:bookmarkEnd w:id="56"/>
     </w:p>
     <w:p>
       <w:pPr>
@@ -11531,11 +11544,11 @@
       <w:pPr>
         <w:pStyle w:val="Heading2"/>
       </w:pPr>
-      <w:bookmarkStart w:id="56" w:name="_Toc100880815"/>
+      <w:bookmarkStart w:id="57" w:name="_Toc100880815"/>
       <w:r>
         <w:t>User flow</w:t>
       </w:r>
-      <w:bookmarkEnd w:id="56"/>
+      <w:bookmarkEnd w:id="57"/>
     </w:p>
     <w:p>
       <w:pPr>
@@ -11559,12 +11572,12 @@
       <w:pPr>
         <w:pStyle w:val="Heading2"/>
       </w:pPr>
-      <w:bookmarkStart w:id="57" w:name="_Toc100880816"/>
+      <w:bookmarkStart w:id="58" w:name="_Toc100880816"/>
       <w:r>
         <w:lastRenderedPageBreak/>
         <w:t>ERD (Entity Relationship Diagram)</w:t>
       </w:r>
-      <w:bookmarkEnd w:id="57"/>
+      <w:bookmarkEnd w:id="58"/>
     </w:p>
     <w:p>
       <w:pPr>
@@ -11978,11 +11991,11 @@
       <w:pPr>
         <w:pStyle w:val="Heading2"/>
       </w:pPr>
-      <w:bookmarkStart w:id="58" w:name="_Toc100880817"/>
+      <w:bookmarkStart w:id="59" w:name="_Toc100880817"/>
       <w:r>
         <w:t>DFD (Data flow diagram)</w:t>
       </w:r>
-      <w:bookmarkEnd w:id="58"/>
+      <w:bookmarkEnd w:id="59"/>
     </w:p>
     <w:p>
       <w:pPr>
@@ -12732,9 +12745,9 @@
         <w:keepNext/>
         <w:spacing w:line="360" w:lineRule="auto"/>
       </w:pPr>
-      <w:bookmarkStart w:id="59" w:name="_Toc83034612"/>
-      <w:bookmarkStart w:id="60" w:name="_Toc83035076"/>
-      <w:bookmarkStart w:id="61" w:name="_Toc83035644"/>
+      <w:bookmarkStart w:id="60" w:name="_Toc83034612"/>
+      <w:bookmarkStart w:id="61" w:name="_Toc83035076"/>
+      <w:bookmarkStart w:id="62" w:name="_Toc83035644"/>
     </w:p>
     <w:p>
       <w:pPr>
@@ -13039,9 +13052,9 @@
         <w:spacing w:line="360" w:lineRule="auto"/>
       </w:pPr>
     </w:p>
-    <w:bookmarkEnd w:id="59"/>
     <w:bookmarkEnd w:id="60"/>
     <w:bookmarkEnd w:id="61"/>
+    <w:bookmarkEnd w:id="62"/>
     <w:p>
       <w:pPr>
         <w:keepNext/>
@@ -13054,9 +13067,9 @@
         <w:keepNext/>
         <w:spacing w:line="360" w:lineRule="auto"/>
       </w:pPr>
-      <w:bookmarkStart w:id="62" w:name="_Toc83034611"/>
-      <w:bookmarkStart w:id="63" w:name="_Toc83035075"/>
-      <w:bookmarkStart w:id="64" w:name="_Toc83035643"/>
+      <w:bookmarkStart w:id="63" w:name="_Toc83034611"/>
+      <w:bookmarkStart w:id="64" w:name="_Toc83035075"/>
+      <w:bookmarkStart w:id="65" w:name="_Toc83035643"/>
       <w:r>
         <w:rPr>
           <w:noProof/>
@@ -13172,14 +13185,14 @@
       <w:pPr>
         <w:pStyle w:val="Heading2"/>
       </w:pPr>
-      <w:bookmarkStart w:id="65" w:name="_Toc100880818"/>
-      <w:bookmarkEnd w:id="62"/>
+      <w:bookmarkStart w:id="66" w:name="_Toc100880818"/>
       <w:bookmarkEnd w:id="63"/>
       <w:bookmarkEnd w:id="64"/>
+      <w:bookmarkEnd w:id="65"/>
       <w:r>
         <w:t>Activity diagram</w:t>
       </w:r>
-      <w:bookmarkEnd w:id="65"/>
+      <w:bookmarkEnd w:id="66"/>
     </w:p>
     <w:p>
       <w:pPr>
@@ -13307,6 +13320,9 @@
         </mc:AlternateContent>
       </w:r>
       <w:r>
+        <w:rPr>
+          <w:noProof/>
+        </w:rPr>
         <w:drawing>
           <wp:anchor distT="0" distB="0" distL="114300" distR="114300" simplePos="0" relativeHeight="251675136" behindDoc="0" locked="0" layoutInCell="1" allowOverlap="1" wp14:anchorId="1919897E" wp14:editId="03BC67D1">
             <wp:simplePos x="0" y="0"/>
@@ -13424,12 +13440,12 @@
       <w:pPr>
         <w:pStyle w:val="Heading2"/>
       </w:pPr>
-      <w:bookmarkStart w:id="66" w:name="_Toc100880819"/>
+      <w:bookmarkStart w:id="67" w:name="_Toc100880819"/>
       <w:r>
         <w:lastRenderedPageBreak/>
         <w:t>Use case diagram</w:t>
       </w:r>
-      <w:bookmarkEnd w:id="66"/>
+      <w:bookmarkEnd w:id="67"/>
     </w:p>
     <w:p>
       <w:pPr>
@@ -13747,12 +13763,12 @@
       <w:pPr>
         <w:pStyle w:val="Heading2"/>
       </w:pPr>
-      <w:bookmarkStart w:id="67" w:name="_Toc100880820"/>
+      <w:bookmarkStart w:id="68" w:name="_Toc100880820"/>
       <w:r>
         <w:lastRenderedPageBreak/>
         <w:t>Components interaction with DB</w:t>
       </w:r>
-      <w:bookmarkEnd w:id="67"/>
+      <w:bookmarkEnd w:id="68"/>
     </w:p>
     <w:p>
       <w:pPr>
@@ -13776,7 +13792,7 @@
       <w:pPr>
         <w:pStyle w:val="Heading1"/>
       </w:pPr>
-      <w:bookmarkStart w:id="68" w:name="_Toc100880821"/>
+      <w:bookmarkStart w:id="69" w:name="_Toc100880821"/>
       <w:r>
         <w:rPr>
           <w:rStyle w:val="Strong"/>
@@ -13784,7 +13800,7 @@
         </w:rPr>
         <w:t>ANALYSIS</w:t>
       </w:r>
-      <w:bookmarkEnd w:id="68"/>
+      <w:bookmarkEnd w:id="69"/>
     </w:p>
     <w:p>
       <w:pPr>
@@ -13840,16 +13856,11 @@
           <w:numId w:val="10"/>
         </w:numPr>
       </w:pPr>
-      <w:bookmarkStart w:id="69" w:name="_Toc100880822"/>
-      <w:r>
-        <w:t>Ga</w:t>
-      </w:r>
-      <w:bookmarkStart w:id="70" w:name="_GoBack"/>
+      <w:bookmarkStart w:id="70" w:name="_Toc100880822"/>
+      <w:r>
+        <w:t>Gather requirements</w:t>
+      </w:r>
       <w:bookmarkEnd w:id="70"/>
-      <w:r>
-        <w:t>ther requirements</w:t>
-      </w:r>
-      <w:bookmarkEnd w:id="69"/>
     </w:p>
     <w:p>
       <w:pPr>
@@ -14263,7 +14274,6 @@
         <w:docPartGallery w:val="AutoText"/>
       </w:docPartObj>
     </w:sdtPr>
-    <w:sdtEndPr/>
     <w:sdtContent>
       <w:p>
         <w:pPr>
@@ -14303,7 +14313,6 @@
         <w:docPartGallery w:val="AutoText"/>
       </w:docPartObj>
     </w:sdtPr>
-    <w:sdtEndPr/>
     <w:sdtContent>
       <w:p>
         <w:pPr>
@@ -14323,7 +14332,7 @@
           <w:rPr>
             <w:noProof/>
           </w:rPr>
-          <w:t>33</w:t>
+          <w:t>15</w:t>
         </w:r>
         <w:r>
           <w:rPr>
@@ -20536,7 +20545,7 @@
 </file>
 
 <file path=customXml/itemProps1.xml><?xml version="1.0" encoding="utf-8"?>
-<ds:datastoreItem xmlns:ds="http://schemas.openxmlformats.org/officeDocument/2006/customXml" ds:itemID="{A50639B2-B409-46EB-9BA0-22DB760F6A85}">
+<ds:datastoreItem xmlns:ds="http://schemas.openxmlformats.org/officeDocument/2006/customXml" ds:itemID="{C1D511F0-B34C-4CC9-9071-4109F3116C7F}">
   <ds:schemaRefs>
     <ds:schemaRef ds:uri="http://schemas.openxmlformats.org/officeDocument/2006/bibliography"/>
   </ds:schemaRefs>

</xml_diff>